<commit_message>
Files for Assignment 4
</commit_message>
<xml_diff>
--- a/CMIM_HW_4_Jakub Trusina.docx
+++ b/CMIM_HW_4_Jakub Trusina.docx
@@ -121,13 +121,10 @@
         <w:t>Slider</w:t>
       </w:r>
       <w:r>
-        <w:t xml:space="preserve"> Crank Mec</w:t>
+        <w:t xml:space="preserve"> Crank Mechanism.</w:t>
       </w:r>
       <w:bookmarkStart w:id="1" w:name="_GoBack"/>
       <w:bookmarkEnd w:id="1"/>
-      <w:r>
-        <w:t>hanism.</w:t>
-      </w:r>
     </w:p>
     <w:p>
       <w:pPr>
@@ -223,13 +220,7 @@
             <w:rPr>
               <w:rFonts w:ascii="Cambria Math" w:hAnsi="Cambria Math"/>
             </w:rPr>
-            <m:t xml:space="preserve">, </m:t>
-          </m:r>
-          <m:r>
-            <w:rPr>
-              <w:rFonts w:ascii="Cambria Math" w:hAnsi="Cambria Math"/>
-            </w:rPr>
-            <m:t xml:space="preserve"> </m:t>
+            <m:t xml:space="preserve">,  </m:t>
           </m:r>
           <m:acc>
             <m:accPr>
@@ -331,13 +322,7 @@
             <w:rPr>
               <w:rFonts w:ascii="Cambria Math" w:hAnsi="Cambria Math"/>
             </w:rPr>
-            <m:t>,</m:t>
-          </m:r>
-          <m:r>
-            <w:rPr>
-              <w:rFonts w:ascii="Cambria Math" w:hAnsi="Cambria Math"/>
-            </w:rPr>
-            <m:t xml:space="preserve">  </m:t>
+            <m:t xml:space="preserve">,  </m:t>
           </m:r>
           <m:acc>
             <m:accPr>
@@ -439,31 +424,7 @@
             <w:rPr>
               <w:rFonts w:ascii="Cambria Math" w:hAnsi="Cambria Math"/>
             </w:rPr>
-            <m:t>,</m:t>
-          </m:r>
-          <m:r>
-            <w:rPr>
-              <w:rFonts w:ascii="Cambria Math" w:hAnsi="Cambria Math"/>
-            </w:rPr>
-            <m:t xml:space="preserve"> </m:t>
-          </m:r>
-          <m:r>
-            <w:rPr>
-              <w:rFonts w:ascii="Cambria Math" w:hAnsi="Cambria Math"/>
-            </w:rPr>
-            <m:t xml:space="preserve"> </m:t>
-          </m:r>
-          <m:r>
-            <w:rPr>
-              <w:rFonts w:ascii="Cambria Math" w:hAnsi="Cambria Math"/>
-            </w:rPr>
-            <m:t>ϕ</m:t>
-          </m:r>
-          <m:r>
-            <w:rPr>
-              <w:rFonts w:ascii="Cambria Math" w:hAnsi="Cambria Math"/>
-            </w:rPr>
-            <m:t>=30°=</m:t>
+            <m:t>,  ϕ=30°=</m:t>
           </m:r>
           <m:f>
             <m:fPr>
@@ -748,16 +709,7 @@
           <w:rPr>
             <w:rFonts w:ascii="Cambria Math" w:eastAsiaTheme="minorEastAsia" w:hAnsi="Cambria Math"/>
           </w:rPr>
-          <m:t>x</m:t>
-        </m:r>
-        <m:r>
-          <m:rPr>
-            <m:sty m:val="bi"/>
-          </m:rPr>
-          <w:rPr>
-            <w:rFonts w:ascii="Cambria Math" w:eastAsiaTheme="minorEastAsia" w:hAnsi="Cambria Math"/>
-          </w:rPr>
-          <m:t>=</m:t>
+          <m:t>x=</m:t>
         </m:r>
       </m:oMath>
       <w:r>
@@ -1235,13 +1187,7 @@
           <w:rPr>
             <w:rFonts w:ascii="Cambria Math" w:hAnsi="Cambria Math"/>
           </w:rPr>
-          <m:t>=ω</m:t>
-        </m:r>
-        <m:r>
-          <w:rPr>
-            <w:rFonts w:ascii="Cambria Math" w:hAnsi="Cambria Math"/>
-          </w:rPr>
-          <m:t>=1</m:t>
+          <m:t>=ω=1</m:t>
         </m:r>
         <m:f>
           <m:fPr>
@@ -2775,13 +2721,7 @@
         <w:rPr>
           <w:rFonts w:eastAsiaTheme="minorEastAsia"/>
         </w:rPr>
-        <w:t xml:space="preserve">  </w:t>
-      </w:r>
-      <w:r>
-        <w:rPr>
-          <w:rFonts w:eastAsiaTheme="minorEastAsia"/>
-        </w:rPr>
-        <w:t xml:space="preserve">Solution for </w:t>
+        <w:t xml:space="preserve">  Solution for </w:t>
       </w:r>
       <m:oMath>
         <m:acc>
@@ -2863,14 +2803,7 @@
                     <w:rFonts w:ascii="Cambria Math" w:hAnsi="Cambria Math"/>
                     <w:sz w:val="32"/>
                   </w:rPr>
-                  <m:t>-0.115</m:t>
-                </m:r>
-                <m:r>
-                  <w:rPr>
-                    <w:rFonts w:ascii="Cambria Math" w:hAnsi="Cambria Math"/>
-                    <w:sz w:val="32"/>
-                  </w:rPr>
-                  <m:t>0</m:t>
+                  <m:t>-0.1150</m:t>
                 </m:r>
               </m:den>
             </m:f>
@@ -3389,7 +3322,7 @@
         <w:t xml:space="preserve">is: </w:t>
       </w:r>
       <w:r>
-        <w:t>https://github.com/q2493/HW_3_Trusina.git</w:t>
+        <w:t>https://github.com/q2493/HW_4_Jakub_Trusina</w:t>
       </w:r>
     </w:p>
     <w:p>
@@ -8854,7 +8787,7 @@
 </file>
 
 <file path=customXml/itemProps1.xml><?xml version="1.0" encoding="utf-8"?>
-<ds:datastoreItem xmlns:ds="http://schemas.openxmlformats.org/officeDocument/2006/customXml" ds:itemID="{B4B1EF7B-E30D-4089-B66A-208A17A93E8F}">
+<ds:datastoreItem xmlns:ds="http://schemas.openxmlformats.org/officeDocument/2006/customXml" ds:itemID="{FA8BD735-D630-4A1C-B6D6-0BA9CBE52993}">
   <ds:schemaRefs>
     <ds:schemaRef ds:uri="http://schemas.openxmlformats.org/officeDocument/2006/bibliography"/>
   </ds:schemaRefs>

</xml_diff>